<commit_message>
Actualizando CP Mostrar Tablón
</commit_message>
<xml_diff>
--- a/Prueba/Casos de Prueba/PROCEDIMIENTO DE PRUEBA CP0006 - Mostrar Tablón.docx
+++ b/Prueba/Casos de Prueba/PROCEDIMIENTO DE PRUEBA CP0006 - Mostrar Tablón.docx
@@ -463,8 +463,6 @@
         </w:rPr>
         <w:t>Tablón</w:t>
       </w:r>
-      <w:bookmarkStart w:id="0" w:name="_GoBack"/>
-      <w:bookmarkEnd w:id="0"/>
     </w:p>
     <w:p>
       <w:pPr>
@@ -970,23 +968,7 @@
                 <w:color w:val="000000"/>
                 <w:lang w:val="en-US"/>
               </w:rPr>
-              <w:t>&lt;Usuario&gt;</w:t>
-            </w:r>
-            <w:r>
-              <w:rPr>
-                <w:rFonts w:cs="Arial"/>
-                <w:color w:val="000000"/>
-                <w:lang w:val="en-US"/>
-              </w:rPr>
-              <w:t xml:space="preserve">, </w:t>
-            </w:r>
-            <w:r>
-              <w:rPr>
-                <w:rFonts w:cs="Arial"/>
-                <w:color w:val="000000"/>
-                <w:lang w:val="en-US"/>
-              </w:rPr>
-              <w:t>&lt;Clave&gt;</w:t>
+              <w:t>&lt;Usuario&gt;, &lt;Clave&gt;</w:t>
             </w:r>
           </w:p>
         </w:tc>
@@ -1056,7 +1038,33 @@
                 <w:color w:val="000000"/>
                 <w:lang w:val="es-ES"/>
               </w:rPr>
-              <w:t>Usuario logueado en el sistema</w:t>
+              <w:t xml:space="preserve">Usuario </w:t>
+            </w:r>
+            <w:r>
+              <w:rPr>
+                <w:rFonts w:cs="Arial"/>
+                <w:color w:val="000000"/>
+                <w:lang w:val="es-ES"/>
+              </w:rPr>
+              <w:t xml:space="preserve">U1 </w:t>
+            </w:r>
+            <w:bookmarkStart w:id="0" w:name="_GoBack"/>
+            <w:bookmarkEnd w:id="0"/>
+            <w:r>
+              <w:rPr>
+                <w:rFonts w:cs="Arial"/>
+                <w:color w:val="000000"/>
+                <w:lang w:val="es-ES"/>
+              </w:rPr>
+              <w:t xml:space="preserve">no </w:t>
+            </w:r>
+            <w:r>
+              <w:rPr>
+                <w:rFonts w:cs="Arial"/>
+                <w:color w:val="000000"/>
+                <w:lang w:val="es-ES"/>
+              </w:rPr>
+              <w:t>logueado en el sistema</w:t>
             </w:r>
           </w:p>
           <w:p>
@@ -1387,15 +1395,7 @@
                 <w:color w:val="000000"/>
                 <w:lang w:val="en-US"/>
               </w:rPr>
-              <w:t>Usuario</w:t>
-            </w:r>
-            <w:r>
-              <w:rPr>
-                <w:rFonts w:cs="Arial"/>
-                <w:color w:val="000000"/>
-                <w:lang w:val="en-US"/>
-              </w:rPr>
-              <w:t>: U1</w:t>
+              <w:t>Usuario: U1</w:t>
             </w:r>
           </w:p>
         </w:tc>

</xml_diff>